<commit_message>
Teste de aceitação de raça
10/10/2023
</commit_message>
<xml_diff>
--- a/Railson.docx
+++ b/Railson.docx
@@ -13,7 +13,6 @@
           <w:color w:val="000000"/>
         </w:rPr>
       </w:pPr>
-      <w:bookmarkStart w:id="0" w:name="_GoBack"/>
       <w:r>
         <w:rPr>
           <w:rFonts w:ascii="Arial" w:hAnsi="Arial" w:cs="Arial"/>
@@ -71,6 +70,7 @@
     <w:p>
       <w:pPr>
         <w:spacing w:after="176" w:line="246" w:lineRule="auto"/>
+        <w:jc w:val="both"/>
         <w:rPr>
           <w:rFonts w:ascii="Arial" w:eastAsia="Times New Roman" w:hAnsi="Arial" w:cs="Arial"/>
           <w:color w:val="000000"/>
@@ -121,6 +121,7 @@
     <w:p>
       <w:pPr>
         <w:spacing w:after="176" w:line="246" w:lineRule="auto"/>
+        <w:jc w:val="both"/>
         <w:rPr>
           <w:rFonts w:ascii="Arial" w:hAnsi="Arial" w:cs="Arial"/>
           <w:sz w:val="24"/>
@@ -158,7 +159,6 @@
       <w:pPr>
         <w:pStyle w:val="NormalWeb"/>
         <w:spacing w:before="240" w:beforeAutospacing="0" w:after="240" w:afterAutospacing="0"/>
-        <w:jc w:val="both"/>
         <w:rPr>
           <w:b/>
         </w:rPr>
@@ -168,14 +168,7 @@
           <w:rFonts w:ascii="Arial" w:eastAsia="Arial" w:hAnsi="Arial" w:cs="Arial"/>
           <w:b/>
         </w:rPr>
-        <w:t>História de Usuário</w:t>
-      </w:r>
-      <w:r>
-        <w:rPr>
-          <w:rFonts w:ascii="Arial" w:eastAsia="Arial" w:hAnsi="Arial" w:cs="Arial"/>
-          <w:b/>
-        </w:rPr>
-        <w:t>:</w:t>
+        <w:t>História de Usuário:</w:t>
       </w:r>
     </w:p>
     <w:p>
@@ -189,14 +182,41 @@
           <w:rFonts w:ascii="Arial" w:hAnsi="Arial" w:cs="Arial"/>
           <w:color w:val="000000"/>
         </w:rPr>
-        <w:t>Com usuário conectado no sistema e com a aba animal aberta o mesmo pode fazer a busca por todos os animais com os filtros de busca todos, nome, id caso não tenha registro salvos no sistema o mesmo informa uma mensagem "Ocorreu um erro ao tentar buscar animal no banco de dados".</w:t>
+        <w:t xml:space="preserve">Com usuário </w:t>
+      </w:r>
+      <w:r>
+        <w:rPr>
+          <w:rFonts w:ascii="Arial" w:hAnsi="Arial" w:cs="Arial"/>
+          <w:color w:val="000000"/>
+        </w:rPr>
+        <w:t>conectado no sistema e com o formulário animal aberto</w:t>
+      </w:r>
+      <w:r>
+        <w:rPr>
+          <w:rFonts w:ascii="Arial" w:hAnsi="Arial" w:cs="Arial"/>
+          <w:color w:val="000000"/>
+        </w:rPr>
+        <w:t xml:space="preserve"> o mesmo pode fazer a busca por todos os animais com os filtros de busca todos, nome, id caso não tenha registro </w:t>
+      </w:r>
+      <w:r>
+        <w:rPr>
+          <w:rFonts w:ascii="Arial" w:hAnsi="Arial" w:cs="Arial"/>
+          <w:color w:val="000000"/>
+        </w:rPr>
+        <w:t>cadastrados</w:t>
+      </w:r>
+      <w:r>
+        <w:rPr>
+          <w:rFonts w:ascii="Arial" w:hAnsi="Arial" w:cs="Arial"/>
+          <w:color w:val="000000"/>
+        </w:rPr>
+        <w:t xml:space="preserve"> no sistema o mesmo informa uma mensagem "Ocorreu um erro ao tentar buscar animal no banco de dados".</w:t>
       </w:r>
     </w:p>
     <w:p>
       <w:pPr>
         <w:pStyle w:val="NormalWeb"/>
         <w:spacing w:before="240" w:beforeAutospacing="0" w:after="240" w:afterAutospacing="0"/>
-        <w:jc w:val="both"/>
       </w:pPr>
       <w:r>
         <w:rPr>
@@ -213,20 +233,17 @@
         <w:pStyle w:val="NormalWeb"/>
         <w:spacing w:before="240" w:beforeAutospacing="0" w:after="240" w:afterAutospacing="0"/>
         <w:jc w:val="both"/>
-      </w:pPr>
-      <w:r>
-        <w:rPr>
-          <w:rFonts w:ascii="Arial" w:hAnsi="Arial" w:cs="Arial"/>
-          <w:color w:val="000000"/>
-        </w:rPr>
-        <w:t>Caso o usuário tenha permissão, o mesmo pode fazer alteração nas informações dos animais</w:t>
-      </w:r>
-      <w:r>
-        <w:rPr>
-          <w:rFonts w:ascii="Arial" w:hAnsi="Arial" w:cs="Arial"/>
-          <w:color w:val="000000"/>
-        </w:rPr>
-        <w:t xml:space="preserve"> como nome, sexo, data de nascimento, cor etc.</w:t>
+        <w:rPr>
+          <w:rFonts w:ascii="Arial" w:hAnsi="Arial" w:cs="Arial"/>
+          <w:color w:val="000000"/>
+        </w:rPr>
+      </w:pPr>
+      <w:r>
+        <w:rPr>
+          <w:rFonts w:ascii="Arial" w:hAnsi="Arial" w:cs="Arial"/>
+          <w:color w:val="000000"/>
+        </w:rPr>
+        <w:t>Caso o usuário tenha permissão, o mesmo pode fazer alteração nas informações dos animais como nome, sexo, data de nascimento, cor etc.</w:t>
       </w:r>
     </w:p>
     <w:p>
@@ -238,39 +255,31 @@
       <w:r>
         <w:rPr>
           <w:rFonts w:ascii="Arial" w:hAnsi="Arial" w:cs="Arial"/>
-          <w:b/>
-          <w:bCs/>
-          <w:color w:val="000000"/>
-        </w:rPr>
-        <w:t>Cenário: 2</w:t>
+          <w:color w:val="000000"/>
+        </w:rPr>
+        <w:t>Se</w:t>
+      </w:r>
+      <w:r>
+        <w:rPr>
+          <w:rFonts w:ascii="Arial" w:hAnsi="Arial" w:cs="Arial"/>
+          <w:color w:val="000000"/>
+        </w:rPr>
+        <w:t xml:space="preserve"> o usuário fazer alguma alteração em um registro o sistema informa uma mensagem “Registro salvo com sucesso”.</w:t>
       </w:r>
     </w:p>
     <w:p>
       <w:pPr>
         <w:pStyle w:val="NormalWeb"/>
         <w:spacing w:before="240" w:beforeAutospacing="0" w:after="240" w:afterAutospacing="0"/>
-        <w:jc w:val="both"/>
-      </w:pPr>
-      <w:r>
-        <w:rPr>
-          <w:rFonts w:ascii="Arial" w:hAnsi="Arial" w:cs="Arial"/>
-          <w:color w:val="000000"/>
-        </w:rPr>
-        <w:t>Caso o usuário tenha permissão, o mesmo pode inserir um novo animal nos registros, colocando as informações necessárias p</w:t>
-      </w:r>
-      <w:r>
-        <w:rPr>
-          <w:rFonts w:ascii="Arial" w:hAnsi="Arial" w:cs="Arial"/>
-          <w:color w:val="000000"/>
-        </w:rPr>
-        <w:t>ara o registro do novo</w:t>
-      </w:r>
-      <w:r>
-        <w:rPr>
-          <w:rFonts w:ascii="Arial" w:hAnsi="Arial" w:cs="Arial"/>
-          <w:color w:val="000000"/>
-        </w:rPr>
-        <w:t xml:space="preserve"> animal.</w:t>
+      </w:pPr>
+      <w:r>
+        <w:rPr>
+          <w:rFonts w:ascii="Arial" w:hAnsi="Arial" w:cs="Arial"/>
+          <w:b/>
+          <w:bCs/>
+          <w:color w:val="000000"/>
+        </w:rPr>
+        <w:t>Cenário: 2</w:t>
       </w:r>
     </w:p>
     <w:p>
@@ -282,18 +291,44 @@
       <w:r>
         <w:rPr>
           <w:rFonts w:ascii="Arial" w:hAnsi="Arial" w:cs="Arial"/>
-          <w:b/>
-          <w:bCs/>
-          <w:color w:val="000000"/>
-        </w:rPr>
-        <w:t>Cenário: 3</w:t>
+          <w:color w:val="000000"/>
+        </w:rPr>
+        <w:t>Caso o usuário tenha permissão, o mesmo pode inserir um novo animal nos registros, colocando as informações necessárias p</w:t>
+      </w:r>
+      <w:r>
+        <w:rPr>
+          <w:rFonts w:ascii="Arial" w:hAnsi="Arial" w:cs="Arial"/>
+          <w:color w:val="000000"/>
+        </w:rPr>
+        <w:t>ara o registro do novo</w:t>
+      </w:r>
+      <w:r>
+        <w:rPr>
+          <w:rFonts w:ascii="Arial" w:hAnsi="Arial" w:cs="Arial"/>
+          <w:color w:val="000000"/>
+        </w:rPr>
+        <w:t xml:space="preserve"> animal.</w:t>
       </w:r>
     </w:p>
     <w:p>
       <w:pPr>
         <w:pStyle w:val="NormalWeb"/>
         <w:spacing w:before="240" w:beforeAutospacing="0" w:after="240" w:afterAutospacing="0"/>
-        <w:jc w:val="both"/>
+      </w:pPr>
+      <w:r>
+        <w:rPr>
+          <w:rFonts w:ascii="Arial" w:hAnsi="Arial" w:cs="Arial"/>
+          <w:b/>
+          <w:bCs/>
+          <w:color w:val="000000"/>
+        </w:rPr>
+        <w:t>Cenário: 3</w:t>
+      </w:r>
+    </w:p>
+    <w:p>
+      <w:pPr>
+        <w:pStyle w:val="NormalWeb"/>
+        <w:spacing w:before="240" w:beforeAutospacing="0" w:after="240" w:afterAutospacing="0"/>
       </w:pPr>
       <w:r>
         <w:rPr>
@@ -317,7 +352,520 @@
         <w:t>para fazer essa ação.</w:t>
       </w:r>
     </w:p>
-    <w:bookmarkEnd w:id="0"/>
+    <w:p/>
+    <w:p/>
+    <w:p/>
+    <w:p/>
+    <w:p/>
+    <w:p/>
+    <w:p/>
+    <w:p/>
+    <w:p/>
+    <w:p>
+      <w:pPr>
+        <w:spacing w:before="240" w:after="240" w:line="240" w:lineRule="auto"/>
+        <w:jc w:val="both"/>
+        <w:rPr>
+          <w:rFonts w:ascii="Times New Roman" w:eastAsia="Times New Roman" w:hAnsi="Times New Roman" w:cs="Times New Roman"/>
+          <w:sz w:val="24"/>
+          <w:szCs w:val="24"/>
+          <w:lang w:eastAsia="pt-BR"/>
+        </w:rPr>
+      </w:pPr>
+      <w:r>
+        <w:rPr>
+          <w:rFonts w:ascii="Arial" w:eastAsia="Times New Roman" w:hAnsi="Arial" w:cs="Arial"/>
+          <w:b/>
+          <w:bCs/>
+          <w:color w:val="000000"/>
+          <w:sz w:val="24"/>
+          <w:szCs w:val="24"/>
+          <w:lang w:eastAsia="pt-BR"/>
+        </w:rPr>
+        <w:t>2º Aspecto Raça</w:t>
+      </w:r>
+    </w:p>
+    <w:p>
+      <w:pPr>
+        <w:spacing w:before="240" w:after="240" w:line="240" w:lineRule="auto"/>
+        <w:jc w:val="both"/>
+        <w:rPr>
+          <w:rFonts w:ascii="Times New Roman" w:eastAsia="Times New Roman" w:hAnsi="Times New Roman" w:cs="Times New Roman"/>
+          <w:sz w:val="24"/>
+          <w:szCs w:val="24"/>
+          <w:lang w:eastAsia="pt-BR"/>
+        </w:rPr>
+      </w:pPr>
+      <w:r>
+        <w:rPr>
+          <w:rFonts w:ascii="Arial" w:eastAsia="Times New Roman" w:hAnsi="Arial" w:cs="Arial"/>
+          <w:b/>
+          <w:bCs/>
+          <w:color w:val="000000"/>
+          <w:sz w:val="24"/>
+          <w:szCs w:val="24"/>
+          <w:lang w:eastAsia="pt-BR"/>
+        </w:rPr>
+        <w:t> </w:t>
+      </w:r>
+    </w:p>
+    <w:p>
+      <w:pPr>
+        <w:spacing w:before="240" w:after="180" w:line="240" w:lineRule="auto"/>
+        <w:jc w:val="both"/>
+        <w:rPr>
+          <w:rFonts w:ascii="Times New Roman" w:eastAsia="Times New Roman" w:hAnsi="Times New Roman" w:cs="Times New Roman"/>
+          <w:sz w:val="24"/>
+          <w:szCs w:val="24"/>
+          <w:lang w:eastAsia="pt-BR"/>
+        </w:rPr>
+      </w:pPr>
+      <w:r>
+        <w:rPr>
+          <w:rFonts w:ascii="Arial" w:eastAsia="Times New Roman" w:hAnsi="Arial" w:cs="Arial"/>
+          <w:b/>
+          <w:bCs/>
+          <w:color w:val="000000"/>
+          <w:sz w:val="24"/>
+          <w:szCs w:val="24"/>
+          <w:lang w:eastAsia="pt-BR"/>
+        </w:rPr>
+        <w:t>Funcionalidade</w:t>
+      </w:r>
+      <w:r>
+        <w:rPr>
+          <w:rFonts w:ascii="Arial" w:eastAsia="Times New Roman" w:hAnsi="Arial" w:cs="Arial"/>
+          <w:color w:val="000000"/>
+          <w:sz w:val="24"/>
+          <w:szCs w:val="24"/>
+          <w:lang w:eastAsia="pt-BR"/>
+        </w:rPr>
+        <w:t>:</w:t>
+      </w:r>
+    </w:p>
+    <w:p>
+      <w:pPr>
+        <w:spacing w:after="0" w:line="240" w:lineRule="auto"/>
+        <w:jc w:val="both"/>
+        <w:rPr>
+          <w:rFonts w:ascii="Arial" w:eastAsia="Times New Roman" w:hAnsi="Arial" w:cs="Arial"/>
+          <w:sz w:val="24"/>
+          <w:szCs w:val="24"/>
+          <w:lang w:eastAsia="pt-BR"/>
+        </w:rPr>
+      </w:pPr>
+      <w:r>
+        <w:rPr>
+          <w:rFonts w:ascii="Arial" w:eastAsia="Times New Roman" w:hAnsi="Arial" w:cs="Arial"/>
+          <w:sz w:val="24"/>
+          <w:szCs w:val="24"/>
+          <w:lang w:eastAsia="pt-BR"/>
+        </w:rPr>
+        <w:t>Consultar as raças cadastradas no sistema fazer alteração nas informações das raças, inserir uma nova raça no sistema ou excluir algum registro.</w:t>
+      </w:r>
+    </w:p>
+    <w:p>
+      <w:pPr>
+        <w:spacing w:before="240" w:after="180" w:line="240" w:lineRule="auto"/>
+        <w:jc w:val="both"/>
+        <w:rPr>
+          <w:rFonts w:ascii="Times New Roman" w:eastAsia="Times New Roman" w:hAnsi="Times New Roman" w:cs="Times New Roman"/>
+          <w:sz w:val="24"/>
+          <w:szCs w:val="24"/>
+          <w:lang w:eastAsia="pt-BR"/>
+        </w:rPr>
+      </w:pPr>
+      <w:proofErr w:type="spellStart"/>
+      <w:r>
+        <w:rPr>
+          <w:rFonts w:ascii="Arial" w:eastAsia="Times New Roman" w:hAnsi="Arial" w:cs="Arial"/>
+          <w:b/>
+          <w:bCs/>
+          <w:color w:val="000000"/>
+          <w:sz w:val="24"/>
+          <w:szCs w:val="24"/>
+          <w:lang w:eastAsia="pt-BR"/>
+        </w:rPr>
+        <w:t>Pré</w:t>
+      </w:r>
+      <w:proofErr w:type="spellEnd"/>
+      <w:r>
+        <w:rPr>
+          <w:rFonts w:ascii="Arial" w:eastAsia="Times New Roman" w:hAnsi="Arial" w:cs="Arial"/>
+          <w:b/>
+          <w:bCs/>
+          <w:color w:val="000000"/>
+          <w:sz w:val="24"/>
+          <w:szCs w:val="24"/>
+          <w:lang w:eastAsia="pt-BR"/>
+        </w:rPr>
+        <w:t>- Condições:</w:t>
+      </w:r>
+    </w:p>
+    <w:p>
+      <w:pPr>
+        <w:spacing w:after="176" w:line="246" w:lineRule="auto"/>
+        <w:rPr>
+          <w:rFonts w:ascii="Arial" w:hAnsi="Arial" w:cs="Arial"/>
+          <w:sz w:val="24"/>
+          <w:szCs w:val="24"/>
+        </w:rPr>
+      </w:pPr>
+      <w:r>
+        <w:rPr>
+          <w:rFonts w:ascii="Arial" w:hAnsi="Arial" w:cs="Arial"/>
+          <w:sz w:val="24"/>
+          <w:szCs w:val="24"/>
+        </w:rPr>
+        <w:t>Para fazer qualquer tipo de alteração como alter</w:t>
+      </w:r>
+      <w:r>
+        <w:rPr>
+          <w:rFonts w:ascii="Arial" w:hAnsi="Arial" w:cs="Arial"/>
+          <w:sz w:val="24"/>
+          <w:szCs w:val="24"/>
+        </w:rPr>
+        <w:t>ar um registro, inserir um nova raça</w:t>
+      </w:r>
+      <w:r>
+        <w:rPr>
+          <w:rFonts w:ascii="Arial" w:hAnsi="Arial" w:cs="Arial"/>
+          <w:sz w:val="24"/>
+          <w:szCs w:val="24"/>
+        </w:rPr>
+        <w:t xml:space="preserve"> ou até excluir </w:t>
+      </w:r>
+      <w:r>
+        <w:rPr>
+          <w:rFonts w:ascii="Arial" w:hAnsi="Arial" w:cs="Arial"/>
+          <w:sz w:val="24"/>
+          <w:szCs w:val="24"/>
+        </w:rPr>
+        <w:t xml:space="preserve">um registro </w:t>
+      </w:r>
+      <w:r>
+        <w:rPr>
+          <w:rFonts w:ascii="Arial" w:hAnsi="Arial" w:cs="Arial"/>
+          <w:sz w:val="24"/>
+          <w:szCs w:val="24"/>
+        </w:rPr>
+        <w:t xml:space="preserve">o usuário </w:t>
+      </w:r>
+      <w:proofErr w:type="spellStart"/>
+      <w:r>
+        <w:rPr>
+          <w:rFonts w:ascii="Arial" w:hAnsi="Arial" w:cs="Arial"/>
+          <w:sz w:val="24"/>
+          <w:szCs w:val="24"/>
+        </w:rPr>
+        <w:t>logado</w:t>
+      </w:r>
+      <w:proofErr w:type="spellEnd"/>
+      <w:r>
+        <w:rPr>
+          <w:rFonts w:ascii="Arial" w:hAnsi="Arial" w:cs="Arial"/>
+          <w:sz w:val="24"/>
+          <w:szCs w:val="24"/>
+        </w:rPr>
+        <w:t xml:space="preserve"> no sistema deve ter permissão de usuário.</w:t>
+      </w:r>
+    </w:p>
+    <w:p>
+      <w:pPr>
+        <w:spacing w:after="176" w:line="246" w:lineRule="auto"/>
+        <w:rPr>
+          <w:rFonts w:ascii="Arial" w:hAnsi="Arial" w:cs="Arial"/>
+          <w:sz w:val="24"/>
+          <w:szCs w:val="24"/>
+        </w:rPr>
+      </w:pPr>
+      <w:r>
+        <w:rPr>
+          <w:rFonts w:ascii="Arial" w:eastAsia="Times New Roman" w:hAnsi="Arial" w:cs="Arial"/>
+          <w:b/>
+          <w:bCs/>
+          <w:color w:val="000000"/>
+          <w:sz w:val="24"/>
+          <w:szCs w:val="24"/>
+          <w:lang w:eastAsia="pt-BR"/>
+        </w:rPr>
+        <w:t>História de Usuário:</w:t>
+      </w:r>
+    </w:p>
+    <w:p>
+      <w:pPr>
+        <w:pStyle w:val="NormalWeb"/>
+        <w:spacing w:before="240" w:beforeAutospacing="0" w:after="240" w:afterAutospacing="0"/>
+        <w:jc w:val="both"/>
+      </w:pPr>
+      <w:r>
+        <w:rPr>
+          <w:rFonts w:ascii="Arial" w:hAnsi="Arial" w:cs="Arial"/>
+          <w:color w:val="000000"/>
+        </w:rPr>
+        <w:t xml:space="preserve">Com usuário conectado no sistema e com o formulário </w:t>
+      </w:r>
+      <w:r>
+        <w:rPr>
+          <w:rFonts w:ascii="Arial" w:hAnsi="Arial" w:cs="Arial"/>
+          <w:color w:val="000000"/>
+        </w:rPr>
+        <w:t>raça</w:t>
+      </w:r>
+      <w:r>
+        <w:rPr>
+          <w:rFonts w:ascii="Arial" w:hAnsi="Arial" w:cs="Arial"/>
+          <w:color w:val="000000"/>
+        </w:rPr>
+        <w:t xml:space="preserve"> aberto o mesmo pode fazer a busca por todos os animais com os filtros de busca todos, nome, id caso não tenha registro cadastrados no sistema o mesmo informa uma mensagem "Ocorreu um erro ao tentar buscar animal no banco de dados".</w:t>
+      </w:r>
+    </w:p>
+    <w:p>
+      <w:pPr>
+        <w:spacing w:before="240" w:after="240" w:line="240" w:lineRule="auto"/>
+        <w:jc w:val="both"/>
+        <w:rPr>
+          <w:rFonts w:ascii="Times New Roman" w:eastAsia="Times New Roman" w:hAnsi="Times New Roman" w:cs="Times New Roman"/>
+          <w:sz w:val="24"/>
+          <w:szCs w:val="24"/>
+          <w:lang w:eastAsia="pt-BR"/>
+        </w:rPr>
+      </w:pPr>
+      <w:r>
+        <w:rPr>
+          <w:rFonts w:ascii="Arial" w:eastAsia="Times New Roman" w:hAnsi="Arial" w:cs="Arial"/>
+          <w:b/>
+          <w:bCs/>
+          <w:color w:val="000000"/>
+          <w:sz w:val="24"/>
+          <w:szCs w:val="24"/>
+          <w:lang w:eastAsia="pt-BR"/>
+        </w:rPr>
+        <w:t>Cenário: 1</w:t>
+      </w:r>
+    </w:p>
+    <w:p>
+      <w:pPr>
+        <w:pStyle w:val="NormalWeb"/>
+        <w:spacing w:before="240" w:beforeAutospacing="0" w:after="240" w:afterAutospacing="0"/>
+        <w:jc w:val="both"/>
+        <w:rPr>
+          <w:rFonts w:ascii="Arial" w:hAnsi="Arial" w:cs="Arial"/>
+          <w:color w:val="000000"/>
+        </w:rPr>
+      </w:pPr>
+      <w:r>
+        <w:rPr>
+          <w:rFonts w:ascii="Arial" w:hAnsi="Arial" w:cs="Arial"/>
+          <w:color w:val="000000"/>
+        </w:rPr>
+        <w:t>Caso o usuário tenha permissão, o mesmo pode faz</w:t>
+      </w:r>
+      <w:r>
+        <w:rPr>
+          <w:rFonts w:ascii="Arial" w:hAnsi="Arial" w:cs="Arial"/>
+          <w:color w:val="000000"/>
+        </w:rPr>
+        <w:t>er alteração nas informações das</w:t>
+      </w:r>
+      <w:r>
+        <w:rPr>
+          <w:rFonts w:ascii="Arial" w:hAnsi="Arial" w:cs="Arial"/>
+          <w:color w:val="000000"/>
+        </w:rPr>
+        <w:t xml:space="preserve"> </w:t>
+      </w:r>
+      <w:r>
+        <w:rPr>
+          <w:rFonts w:ascii="Arial" w:hAnsi="Arial" w:cs="Arial"/>
+          <w:color w:val="000000"/>
+        </w:rPr>
+        <w:t>raças</w:t>
+      </w:r>
+      <w:r>
+        <w:rPr>
+          <w:rFonts w:ascii="Arial" w:hAnsi="Arial" w:cs="Arial"/>
+          <w:color w:val="000000"/>
+        </w:rPr>
+        <w:t xml:space="preserve"> como nome, </w:t>
+      </w:r>
+      <w:r>
+        <w:rPr>
+          <w:rFonts w:ascii="Arial" w:hAnsi="Arial" w:cs="Arial"/>
+          <w:color w:val="000000"/>
+        </w:rPr>
+        <w:t>espécie, pais de origem.</w:t>
+      </w:r>
+    </w:p>
+    <w:p>
+      <w:pPr>
+        <w:pStyle w:val="NormalWeb"/>
+        <w:spacing w:before="240" w:beforeAutospacing="0" w:after="240" w:afterAutospacing="0"/>
+        <w:jc w:val="both"/>
+      </w:pPr>
+      <w:r>
+        <w:rPr>
+          <w:rFonts w:ascii="Arial" w:hAnsi="Arial" w:cs="Arial"/>
+          <w:color w:val="000000"/>
+        </w:rPr>
+        <w:t>Se o usuário fazer alguma alteração em um registro o sistema informa uma mensagem “Registro salvo com sucesso”.</w:t>
+      </w:r>
+    </w:p>
+    <w:p>
+      <w:pPr>
+        <w:spacing w:before="240" w:after="240" w:line="240" w:lineRule="auto"/>
+        <w:jc w:val="both"/>
+        <w:rPr>
+          <w:rFonts w:ascii="Times New Roman" w:eastAsia="Times New Roman" w:hAnsi="Times New Roman" w:cs="Times New Roman"/>
+          <w:sz w:val="24"/>
+          <w:szCs w:val="24"/>
+          <w:lang w:eastAsia="pt-BR"/>
+        </w:rPr>
+      </w:pPr>
+      <w:r>
+        <w:rPr>
+          <w:rFonts w:ascii="Arial" w:eastAsia="Times New Roman" w:hAnsi="Arial" w:cs="Arial"/>
+          <w:b/>
+          <w:bCs/>
+          <w:color w:val="000000"/>
+          <w:sz w:val="24"/>
+          <w:szCs w:val="24"/>
+          <w:lang w:eastAsia="pt-BR"/>
+        </w:rPr>
+        <w:t>Cenário: 2</w:t>
+      </w:r>
+    </w:p>
+    <w:p>
+      <w:pPr>
+        <w:pStyle w:val="NormalWeb"/>
+        <w:spacing w:before="240" w:beforeAutospacing="0" w:after="240" w:afterAutospacing="0"/>
+        <w:jc w:val="both"/>
+      </w:pPr>
+      <w:r>
+        <w:rPr>
+          <w:rFonts w:ascii="Arial" w:hAnsi="Arial" w:cs="Arial"/>
+          <w:color w:val="000000"/>
+        </w:rPr>
+        <w:t>Caso o usuário tenha permissão, o mesmo pode inserir um</w:t>
+      </w:r>
+      <w:r>
+        <w:rPr>
+          <w:rFonts w:ascii="Arial" w:hAnsi="Arial" w:cs="Arial"/>
+          <w:color w:val="000000"/>
+        </w:rPr>
+        <w:t>a nova</w:t>
+      </w:r>
+      <w:r>
+        <w:rPr>
+          <w:rFonts w:ascii="Arial" w:hAnsi="Arial" w:cs="Arial"/>
+          <w:color w:val="000000"/>
+        </w:rPr>
+        <w:t xml:space="preserve"> </w:t>
+      </w:r>
+      <w:r>
+        <w:rPr>
+          <w:rFonts w:ascii="Arial" w:hAnsi="Arial" w:cs="Arial"/>
+          <w:color w:val="000000"/>
+        </w:rPr>
+        <w:t>raça</w:t>
+      </w:r>
+      <w:r>
+        <w:rPr>
+          <w:rFonts w:ascii="Arial" w:hAnsi="Arial" w:cs="Arial"/>
+          <w:color w:val="000000"/>
+        </w:rPr>
+        <w:t xml:space="preserve"> nos registros, colocando as informações necessárias p</w:t>
+      </w:r>
+      <w:r>
+        <w:rPr>
+          <w:rFonts w:ascii="Arial" w:hAnsi="Arial" w:cs="Arial"/>
+          <w:color w:val="000000"/>
+        </w:rPr>
+        <w:t>ara o registro do nova raça</w:t>
+      </w:r>
+      <w:r>
+        <w:rPr>
+          <w:rFonts w:ascii="Arial" w:hAnsi="Arial" w:cs="Arial"/>
+          <w:color w:val="000000"/>
+        </w:rPr>
+        <w:t>.</w:t>
+      </w:r>
+    </w:p>
+    <w:p>
+      <w:pPr>
+        <w:spacing w:before="240" w:after="240" w:line="240" w:lineRule="auto"/>
+        <w:jc w:val="both"/>
+        <w:rPr>
+          <w:rFonts w:ascii="Times New Roman" w:eastAsia="Times New Roman" w:hAnsi="Times New Roman" w:cs="Times New Roman"/>
+          <w:sz w:val="24"/>
+          <w:szCs w:val="24"/>
+          <w:lang w:eastAsia="pt-BR"/>
+        </w:rPr>
+      </w:pPr>
+      <w:r>
+        <w:rPr>
+          <w:rFonts w:ascii="Arial" w:eastAsia="Times New Roman" w:hAnsi="Arial" w:cs="Arial"/>
+          <w:b/>
+          <w:bCs/>
+          <w:color w:val="000000"/>
+          <w:sz w:val="24"/>
+          <w:szCs w:val="24"/>
+          <w:lang w:eastAsia="pt-BR"/>
+        </w:rPr>
+        <w:t>Cenário: 3</w:t>
+      </w:r>
+    </w:p>
+    <w:p>
+      <w:pPr>
+        <w:pStyle w:val="NormalWeb"/>
+        <w:spacing w:before="240" w:beforeAutospacing="0" w:after="240" w:afterAutospacing="0"/>
+      </w:pPr>
+      <w:r>
+        <w:rPr>
+          <w:rFonts w:ascii="Arial" w:hAnsi="Arial" w:cs="Arial"/>
+          <w:color w:val="000000"/>
+        </w:rPr>
+        <w:t>Caso o us</w:t>
+      </w:r>
+      <w:bookmarkStart w:id="0" w:name="_GoBack"/>
+      <w:bookmarkEnd w:id="0"/>
+      <w:r>
+        <w:rPr>
+          <w:rFonts w:ascii="Arial" w:hAnsi="Arial" w:cs="Arial"/>
+          <w:color w:val="000000"/>
+        </w:rPr>
+        <w:t>uário queira excluir algum registro o mesmo precisa ter permissão de usuário para fazer essa ação.</w:t>
+      </w:r>
+    </w:p>
+    <w:p>
+      <w:r>
+        <w:rPr>
+          <w:rFonts w:ascii="Times New Roman" w:eastAsia="Times New Roman" w:hAnsi="Times New Roman" w:cs="Times New Roman"/>
+          <w:sz w:val="24"/>
+          <w:szCs w:val="24"/>
+          <w:lang w:eastAsia="pt-BR"/>
+        </w:rPr>
+        <w:br/>
+      </w:r>
+      <w:r>
+        <w:rPr>
+          <w:rFonts w:ascii="Times New Roman" w:eastAsia="Times New Roman" w:hAnsi="Times New Roman" w:cs="Times New Roman"/>
+          <w:sz w:val="24"/>
+          <w:szCs w:val="24"/>
+          <w:lang w:eastAsia="pt-BR"/>
+        </w:rPr>
+        <w:br/>
+      </w:r>
+      <w:r>
+        <w:rPr>
+          <w:rFonts w:ascii="Times New Roman" w:eastAsia="Times New Roman" w:hAnsi="Times New Roman" w:cs="Times New Roman"/>
+          <w:sz w:val="24"/>
+          <w:szCs w:val="24"/>
+          <w:lang w:eastAsia="pt-BR"/>
+        </w:rPr>
+        <w:br/>
+      </w:r>
+    </w:p>
     <w:p/>
     <w:sectPr>
       <w:pgSz w:w="11906" w:h="16838"/>
@@ -722,6 +1270,7 @@
   <w:style w:type="paragraph" w:default="1" w:styleId="Normal">
     <w:name w:val="Normal"/>
     <w:qFormat/>
+    <w:rsid w:val="00BF044A"/>
   </w:style>
   <w:style w:type="character" w:default="1" w:styleId="Fontepargpadro">
     <w:name w:val="Default Paragraph Font"/>
@@ -754,7 +1303,6 @@
     <w:name w:val="Normal (Web)"/>
     <w:basedOn w:val="Normal"/>
     <w:uiPriority w:val="99"/>
-    <w:semiHidden/>
     <w:unhideWhenUsed/>
     <w:rsid w:val="00F03EB8"/>
     <w:pPr>

</xml_diff>